<commit_message>
Modificaciones en el cambio de contraseñas y búsqueda en el contenido
</commit_message>
<xml_diff>
--- a/media/output.docx
+++ b/media/output.docx
@@ -19,7 +19,7 @@
         <w:jc w:val="right"/>
       </w:pPr>
       <w:r>
-        <w:t>20210202183246</w:t>
+        <w:t>20210311155323</w:t>
       </w:r>
     </w:p>
     <w:p>
@@ -32,7 +32,7 @@
         </w:rPr>
       </w:pPr>
       <w:r>
-        <w:t>Radicado: 20210202183246</w:t>
+        <w:t>Radicado: 20210311155323</w:t>
       </w:r>
     </w:p>
     <w:p>
@@ -45,7 +45,7 @@
         <w:pStyle w:val="Standard"/>
       </w:pPr>
       <w:r>
-        <w:t>Bogotá / D.C -  2021/02/02 18:32:46</w:t>
+        <w:t>Bogotá / D.C -  2021/03/11 15:53:23</w:t>
       </w:r>
     </w:p>
     <w:p>
@@ -97,7 +97,7 @@
         </w:rPr>
       </w:pPr>
       <w:r>
-        <w:t>Donaldo Jinete Forero</w:t>
+        <w:t>Juan Perez Martinez</w:t>
       </w:r>
     </w:p>
     <w:p>
@@ -107,7 +107,7 @@
         </w:rPr>
       </w:pPr>
       <w:r>
-        <w:t>Cra 46 No 123 -66 Apt 502 - Bogotá / D.C</w:t>
+        <w:t>Cra 12 No 23-45 - Bogotá / D.C</w:t>
       </w:r>
     </w:p>
     <w:p>
@@ -117,7 +117,7 @@
         </w:rPr>
       </w:pPr>
       <w:r>
-        <w:t>donaldo.jinette@gmail.com</w:t>
+        <w:t>juan.perez@gmail.com</w:t>
       </w:r>
     </w:p>
     <w:p>
@@ -150,7 +150,7 @@
         <w:pStyle w:val="Standard"/>
       </w:pPr>
       <w:r>
-        <w:t>RESPUESTA Hoja de vida del funcionario</w:t>
+        <w:t>RESPUESTA Catálogo de sistemas de información</w:t>
       </w:r>
     </w:p>
     <w:p>
@@ -169,7 +169,7 @@
         <w:jc w:val="both"/>
       </w:pPr>
       <w:r>
-        <w:t>Gracias por comunicarse con nosotros</w:t>
+        <w:t>Muchas gracias por la respuesta</w:t>
       </w:r>
     </w:p>
     <w:p>
@@ -306,7 +306,7 @@
         </w:rPr>
       </w:pPr>
       <w:r>
-        <w:t xml:space="preserve">Donaldo Rafael Jinete Forero </w:t>
+        <w:t xml:space="preserve">Miguel Cubides </w:t>
       </w:r>
     </w:p>
     <w:p>
@@ -320,12 +320,6 @@
           <w:rStyle w:val="Textoennegrita"/>
         </w:rPr>
         <w:t>Sistema RINO</w:t>
-      </w:r>
-      <w:r>
-        <w:rPr>
-          <w:rStyle w:val="Textoennegrita"/>
-        </w:rPr>
-        <w:t xml:space="preserve"> MinCiencias</w:t>
       </w:r>
     </w:p>
     <w:p>

</xml_diff>